<commit_message>
changing formatting to times new roman font 12
</commit_message>
<xml_diff>
--- a/final_report_mmu_design.docx
+++ b/final_report_mmu_design.docx
@@ -5,32 +5,59 @@
     <w:p>
       <w:pPr>
         <w:pStyle w:val="Heading2"/>
-      </w:pPr>
-      <w:r>
+        <w:rPr>
+          <w:rFonts w:ascii="Times New Roman" w:hAnsi="Times New Roman" w:cs="Times New Roman"/>
+          <w:sz w:val="24"/>
+          <w:szCs w:val="24"/>
+        </w:rPr>
+      </w:pPr>
+      <w:r>
+        <w:rPr>
+          <w:rFonts w:ascii="Times New Roman" w:hAnsi="Times New Roman" w:cs="Times New Roman"/>
+          <w:sz w:val="24"/>
+          <w:szCs w:val="24"/>
+        </w:rPr>
         <w:t>Design decision and changes to the MMU</w:t>
       </w:r>
-      <w:bookmarkStart w:id="0" w:name="_GoBack"/>
-      <w:bookmarkEnd w:id="0"/>
-    </w:p>
-    <w:p>
-      <w:r>
+    </w:p>
+    <w:p>
+      <w:pPr>
+        <w:rPr>
+          <w:rFonts w:ascii="Times New Roman" w:hAnsi="Times New Roman" w:cs="Times New Roman"/>
+          <w:sz w:val="24"/>
+          <w:szCs w:val="24"/>
+        </w:rPr>
+      </w:pPr>
+      <w:r>
+        <w:rPr>
+          <w:rFonts w:ascii="Times New Roman" w:hAnsi="Times New Roman" w:cs="Times New Roman"/>
+          <w:sz w:val="24"/>
+          <w:szCs w:val="24"/>
+        </w:rPr>
         <w:t>The MMU was initially design to be a linked list</w:t>
       </w:r>
       <w:r>
+        <w:rPr>
+          <w:rFonts w:ascii="Times New Roman" w:hAnsi="Times New Roman" w:cs="Times New Roman"/>
+          <w:sz w:val="24"/>
+          <w:szCs w:val="24"/>
+        </w:rPr>
         <w:t xml:space="preserve"> with the following structure:</w:t>
       </w:r>
     </w:p>
-    <w:bookmarkStart w:id="1" w:name="_MON_1426074174"/>
-    <w:bookmarkEnd w:id="1"/>
-    <w:p>
-      <w:pPr>
-        <w:rPr>
-          <w:sz w:val="24"/>
-          <w:szCs w:val="24"/>
-        </w:rPr>
-      </w:pPr>
-      <w:r>
-        <w:rPr>
+    <w:bookmarkStart w:id="0" w:name="_MON_1426074174"/>
+    <w:bookmarkEnd w:id="0"/>
+    <w:p>
+      <w:pPr>
+        <w:rPr>
+          <w:rFonts w:ascii="Times New Roman" w:hAnsi="Times New Roman" w:cs="Times New Roman"/>
+          <w:sz w:val="24"/>
+          <w:szCs w:val="24"/>
+        </w:rPr>
+      </w:pPr>
+      <w:r>
+        <w:rPr>
+          <w:rFonts w:ascii="Times New Roman" w:hAnsi="Times New Roman" w:cs="Times New Roman"/>
           <w:sz w:val="24"/>
           <w:szCs w:val="24"/>
         </w:rPr>
@@ -55,9 +82,9 @@
             <o:lock v:ext="edit" aspectratio="t"/>
           </v:shapetype>
           <v:shape id="_x0000_i1025" type="#_x0000_t75" style="width:6in;height:124.5pt" o:ole="">
-            <v:imagedata r:id="rId5" o:title=""/>
+            <v:imagedata r:id="rId6" o:title=""/>
           </v:shape>
-          <o:OLEObject Type="Embed" ProgID="Word.OpenDocumentText.12" ShapeID="_x0000_i1025" DrawAspect="Content" ObjectID="_1426080625" r:id="rId6"/>
+          <o:OLEObject Type="Embed" ProgID="Word.OpenDocumentText.12" ShapeID="_x0000_i1025" DrawAspect="Content" ObjectID="_1426452723" r:id="rId7"/>
         </w:object>
       </w:r>
     </w:p>
@@ -72,7 +99,9 @@
       </w:pPr>
       <w:r>
         <w:rPr>
-          <w:rFonts w:cs="Consolas"/>
+          <w:rFonts w:ascii="Times New Roman" w:hAnsi="Times New Roman" w:cs="Times New Roman"/>
+          <w:sz w:val="24"/>
+          <w:szCs w:val="24"/>
         </w:rPr>
         <w:t xml:space="preserve">Given this data structure, we would have an </w:t>
       </w:r>
@@ -82,104 +111,107 @@
             <m:sty m:val="p"/>
           </m:rPr>
           <w:rPr>
-            <w:rFonts w:ascii="Cambria Math" w:hAnsi="Cambria Math" w:cs="Consolas"/>
+            <w:rFonts w:ascii="Cambria Math" w:hAnsi="Cambria Math" w:cs="Times New Roman"/>
+            <w:sz w:val="24"/>
+            <w:szCs w:val="24"/>
           </w:rPr>
           <m:t>O(1)</m:t>
         </m:r>
       </m:oMath>
       <w:r>
         <w:rPr>
-          <w:rFonts w:cs="Consolas"/>
-        </w:rPr>
-        <w:t xml:space="preserve"> runtime fo</w:t>
-      </w:r>
-      <w:r>
-        <w:rPr>
-          <w:rFonts w:cs="Consolas"/>
-        </w:rPr>
-        <w:t xml:space="preserve">r </w:t>
-      </w:r>
-      <w:r>
-        <w:rPr>
-          <w:rFonts w:ascii="Courier New" w:eastAsia="Times New Roman" w:hAnsi="Courier New" w:cs="Courier New"/>
-          <w:color w:val="000000"/>
-          <w:sz w:val="20"/>
-          <w:szCs w:val="20"/>
-        </w:rPr>
-        <w:t>request_memory_block</w:t>
-      </w:r>
-      <w:r>
-        <w:rPr>
-          <w:rFonts w:ascii="Courier New" w:eastAsia="Times New Roman" w:hAnsi="Courier New" w:cs="Courier New"/>
+          <w:rFonts w:ascii="Times New Roman" w:hAnsi="Times New Roman" w:cs="Times New Roman"/>
+          <w:sz w:val="24"/>
+          <w:szCs w:val="24"/>
+        </w:rPr>
+        <w:t xml:space="preserve"> runtime for </w:t>
+      </w:r>
+      <w:proofErr w:type="spellStart"/>
+      <w:r>
+        <w:rPr>
+          <w:rFonts w:ascii="Times New Roman" w:eastAsia="Times New Roman" w:hAnsi="Times New Roman" w:cs="Times New Roman"/>
+          <w:color w:val="000000"/>
+          <w:sz w:val="24"/>
+          <w:szCs w:val="24"/>
+        </w:rPr>
+        <w:t>request_memory_</w:t>
+      </w:r>
+      <w:proofErr w:type="gramStart"/>
+      <w:r>
+        <w:rPr>
+          <w:rFonts w:ascii="Times New Roman" w:eastAsia="Times New Roman" w:hAnsi="Times New Roman" w:cs="Times New Roman"/>
+          <w:color w:val="000000"/>
+          <w:sz w:val="24"/>
+          <w:szCs w:val="24"/>
+        </w:rPr>
+        <w:t>block</w:t>
+      </w:r>
+      <w:proofErr w:type="spellEnd"/>
+      <w:r>
+        <w:rPr>
+          <w:rFonts w:ascii="Times New Roman" w:eastAsia="Times New Roman" w:hAnsi="Times New Roman" w:cs="Times New Roman"/>
           <w:b/>
           <w:bCs/>
           <w:color w:val="000080"/>
-          <w:sz w:val="20"/>
-          <w:szCs w:val="20"/>
-        </w:rPr>
-        <w:t>()</w:t>
-      </w:r>
-      <w:r>
-        <w:rPr>
-          <w:rFonts w:cs="Consolas"/>
-        </w:rPr>
-        <w:t xml:space="preserve">, and </w:t>
-      </w:r>
-      <w:r>
-        <w:rPr>
-          <w:rFonts w:ascii="Courier New" w:eastAsia="Times New Roman" w:hAnsi="Courier New" w:cs="Courier New"/>
-          <w:color w:val="000000"/>
-          <w:sz w:val="20"/>
-          <w:szCs w:val="20"/>
-        </w:rPr>
-        <w:t>r</w:t>
-      </w:r>
-      <w:r>
-        <w:rPr>
-          <w:rFonts w:ascii="Courier New" w:eastAsia="Times New Roman" w:hAnsi="Courier New" w:cs="Courier New"/>
-          <w:color w:val="000000"/>
-          <w:sz w:val="20"/>
-          <w:szCs w:val="20"/>
-        </w:rPr>
-        <w:t>elease</w:t>
-      </w:r>
-      <w:r>
-        <w:rPr>
-          <w:rFonts w:ascii="Courier New" w:eastAsia="Times New Roman" w:hAnsi="Courier New" w:cs="Courier New"/>
-          <w:color w:val="000000"/>
-          <w:sz w:val="20"/>
-          <w:szCs w:val="20"/>
-        </w:rPr>
-        <w:t>_memory_block</w:t>
-      </w:r>
-      <w:r>
-        <w:rPr>
-          <w:rFonts w:ascii="Courier New" w:eastAsia="Times New Roman" w:hAnsi="Courier New" w:cs="Courier New"/>
+          <w:sz w:val="24"/>
+          <w:szCs w:val="24"/>
+        </w:rPr>
+        <w:t>(</w:t>
+      </w:r>
+      <w:proofErr w:type="gramEnd"/>
+      <w:r>
+        <w:rPr>
+          <w:rFonts w:ascii="Times New Roman" w:eastAsia="Times New Roman" w:hAnsi="Times New Roman" w:cs="Times New Roman"/>
           <w:b/>
           <w:bCs/>
           <w:color w:val="000080"/>
-          <w:sz w:val="20"/>
-          <w:szCs w:val="20"/>
-        </w:rPr>
-        <w:t>()</w:t>
-      </w:r>
-      <w:r>
-        <w:rPr>
-          <w:rFonts w:ascii="Courier New" w:eastAsia="Times New Roman" w:hAnsi="Courier New" w:cs="Courier New"/>
+          <w:sz w:val="24"/>
+          <w:szCs w:val="24"/>
+        </w:rPr>
+        <w:t>)</w:t>
+      </w:r>
+      <w:r>
+        <w:rPr>
+          <w:rFonts w:ascii="Times New Roman" w:hAnsi="Times New Roman" w:cs="Times New Roman"/>
+          <w:sz w:val="24"/>
+          <w:szCs w:val="24"/>
+        </w:rPr>
+        <w:t xml:space="preserve">, and </w:t>
+      </w:r>
+      <w:proofErr w:type="spellStart"/>
+      <w:r>
+        <w:rPr>
+          <w:rFonts w:ascii="Times New Roman" w:eastAsia="Times New Roman" w:hAnsi="Times New Roman" w:cs="Times New Roman"/>
+          <w:color w:val="000000"/>
+          <w:sz w:val="24"/>
+          <w:szCs w:val="24"/>
+        </w:rPr>
+        <w:t>release_memory_block</w:t>
+      </w:r>
+      <w:proofErr w:type="spellEnd"/>
+      <w:r>
+        <w:rPr>
+          <w:rFonts w:ascii="Times New Roman" w:eastAsia="Times New Roman" w:hAnsi="Times New Roman" w:cs="Times New Roman"/>
           <w:b/>
           <w:bCs/>
           <w:color w:val="000080"/>
-          <w:sz w:val="20"/>
-          <w:szCs w:val="20"/>
-        </w:rPr>
-        <w:t>.</w:t>
+          <w:sz w:val="24"/>
+          <w:szCs w:val="24"/>
+        </w:rPr>
+        <w:t>().</w:t>
       </w:r>
     </w:p>
     <w:p>
       <w:pPr>
         <w:pStyle w:val="Heading3"/>
-      </w:pPr>
-      <w:r>
+        <w:rPr>
+          <w:rFonts w:ascii="Times New Roman" w:hAnsi="Times New Roman" w:cs="Times New Roman"/>
+        </w:rPr>
+      </w:pPr>
+      <w:r>
+        <w:rPr>
+          <w:rFonts w:ascii="Times New Roman" w:hAnsi="Times New Roman" w:cs="Times New Roman"/>
+        </w:rPr>
         <w:t>First Change to the MMU</w:t>
       </w:r>
     </w:p>
@@ -187,12 +219,16 @@
       <w:pPr>
         <w:shd w:val="clear" w:color="auto" w:fill="FFFFFF"/>
         <w:rPr>
-          <w:rFonts w:cs="Consolas"/>
-        </w:rPr>
-      </w:pPr>
-      <w:r>
-        <w:rPr>
-          <w:rFonts w:cs="Consolas"/>
+          <w:rFonts w:ascii="Times New Roman" w:hAnsi="Times New Roman" w:cs="Times New Roman"/>
+          <w:sz w:val="24"/>
+          <w:szCs w:val="24"/>
+        </w:rPr>
+      </w:pPr>
+      <w:r>
+        <w:rPr>
+          <w:rFonts w:ascii="Times New Roman" w:hAnsi="Times New Roman" w:cs="Times New Roman"/>
+          <w:sz w:val="24"/>
+          <w:szCs w:val="24"/>
         </w:rPr>
         <w:t xml:space="preserve">We soon realize that given this structure, for the 128kb sized blocks we would yield to the maximum of 256 blocks. Which the MMU would first take around 4 blocks. In addition, given a linked list data structure, it would be hard to debug if we ever ran into problems. </w:t>
       </w:r>
@@ -201,172 +237,233 @@
       <w:pPr>
         <w:shd w:val="clear" w:color="auto" w:fill="FFFFFF"/>
         <w:rPr>
-          <w:rFonts w:cs="Consolas"/>
-        </w:rPr>
-      </w:pPr>
-      <w:r>
-        <w:rPr>
-          <w:rFonts w:cs="Consolas"/>
+          <w:rFonts w:ascii="Times New Roman" w:hAnsi="Times New Roman" w:cs="Times New Roman"/>
+          <w:sz w:val="24"/>
+          <w:szCs w:val="24"/>
+        </w:rPr>
+      </w:pPr>
+      <w:r>
+        <w:rPr>
+          <w:rFonts w:ascii="Times New Roman" w:hAnsi="Times New Roman" w:cs="Times New Roman"/>
+          <w:sz w:val="24"/>
+          <w:szCs w:val="24"/>
         </w:rPr>
         <w:t xml:space="preserve">Therefore </w:t>
       </w:r>
       <w:r>
         <w:rPr>
-          <w:rFonts w:cs="Consolas"/>
+          <w:rFonts w:ascii="Times New Roman" w:hAnsi="Times New Roman" w:cs="Times New Roman"/>
+          <w:sz w:val="24"/>
+          <w:szCs w:val="24"/>
         </w:rPr>
         <w:t xml:space="preserve">we </w:t>
       </w:r>
       <w:r>
         <w:rPr>
-          <w:rFonts w:cs="Consolas"/>
+          <w:rFonts w:ascii="Times New Roman" w:hAnsi="Times New Roman" w:cs="Times New Roman"/>
+          <w:sz w:val="24"/>
+          <w:szCs w:val="24"/>
         </w:rPr>
         <w:t>redesigned the MMU to use a</w:t>
       </w:r>
       <w:r>
         <w:rPr>
-          <w:rFonts w:cs="Consolas"/>
+          <w:rFonts w:ascii="Times New Roman" w:hAnsi="Times New Roman" w:cs="Times New Roman"/>
+          <w:sz w:val="24"/>
+          <w:szCs w:val="24"/>
         </w:rPr>
         <w:t>n array:</w:t>
       </w:r>
       <w:r>
         <w:rPr>
-          <w:rFonts w:cs="Consolas"/>
+          <w:rFonts w:ascii="Times New Roman" w:hAnsi="Times New Roman" w:cs="Times New Roman"/>
+          <w:sz w:val="24"/>
+          <w:szCs w:val="24"/>
         </w:rPr>
         <w:t xml:space="preserve"> </w:t>
       </w:r>
       <w:r>
         <w:rPr>
-          <w:rFonts w:ascii="Courier New" w:eastAsia="Times New Roman" w:hAnsi="Courier New" w:cs="Courier New"/>
+          <w:rFonts w:ascii="Times New Roman" w:eastAsia="Times New Roman" w:hAnsi="Times New Roman" w:cs="Times New Roman"/>
           <w:color w:val="8000FF"/>
-          <w:sz w:val="20"/>
-          <w:szCs w:val="20"/>
+          <w:sz w:val="24"/>
+          <w:szCs w:val="24"/>
         </w:rPr>
         <w:t>char</w:t>
       </w:r>
       <w:r>
         <w:rPr>
-          <w:rFonts w:ascii="Courier New" w:eastAsia="Times New Roman" w:hAnsi="Courier New" w:cs="Courier New"/>
-          <w:color w:val="000000"/>
-          <w:sz w:val="20"/>
-          <w:szCs w:val="20"/>
-        </w:rPr>
-        <w:t xml:space="preserve"> lookup_table</w:t>
-      </w:r>
-      <w:r>
-        <w:rPr>
-          <w:rFonts w:ascii="Courier New" w:eastAsia="Times New Roman" w:hAnsi="Courier New" w:cs="Courier New"/>
+          <w:rFonts w:ascii="Times New Roman" w:eastAsia="Times New Roman" w:hAnsi="Times New Roman" w:cs="Times New Roman"/>
+          <w:color w:val="000000"/>
+          <w:sz w:val="24"/>
+          <w:szCs w:val="24"/>
+        </w:rPr>
+        <w:t xml:space="preserve"> </w:t>
+      </w:r>
+      <w:proofErr w:type="spellStart"/>
+      <w:r>
+        <w:rPr>
+          <w:rFonts w:ascii="Times New Roman" w:eastAsia="Times New Roman" w:hAnsi="Times New Roman" w:cs="Times New Roman"/>
+          <w:color w:val="000000"/>
+          <w:sz w:val="24"/>
+          <w:szCs w:val="24"/>
+        </w:rPr>
+        <w:t>lookup_</w:t>
+      </w:r>
+      <w:proofErr w:type="gramStart"/>
+      <w:r>
+        <w:rPr>
+          <w:rFonts w:ascii="Times New Roman" w:eastAsia="Times New Roman" w:hAnsi="Times New Roman" w:cs="Times New Roman"/>
+          <w:color w:val="000000"/>
+          <w:sz w:val="24"/>
+          <w:szCs w:val="24"/>
+        </w:rPr>
+        <w:t>table</w:t>
+      </w:r>
+      <w:proofErr w:type="spellEnd"/>
+      <w:r>
+        <w:rPr>
+          <w:rFonts w:ascii="Times New Roman" w:eastAsia="Times New Roman" w:hAnsi="Times New Roman" w:cs="Times New Roman"/>
           <w:b/>
           <w:bCs/>
           <w:color w:val="000080"/>
-          <w:sz w:val="20"/>
-          <w:szCs w:val="20"/>
+          <w:sz w:val="24"/>
+          <w:szCs w:val="24"/>
         </w:rPr>
         <w:t>[</w:t>
       </w:r>
-      <w:r>
-        <w:rPr>
-          <w:rFonts w:ascii="Courier New" w:eastAsia="Times New Roman" w:hAnsi="Courier New" w:cs="Courier New"/>
+      <w:proofErr w:type="gramEnd"/>
+      <w:r>
+        <w:rPr>
+          <w:rFonts w:ascii="Times New Roman" w:eastAsia="Times New Roman" w:hAnsi="Times New Roman" w:cs="Times New Roman"/>
           <w:color w:val="FF8000"/>
-          <w:sz w:val="20"/>
-          <w:szCs w:val="20"/>
+          <w:sz w:val="24"/>
+          <w:szCs w:val="24"/>
         </w:rPr>
         <w:t>256</w:t>
       </w:r>
       <w:r>
         <w:rPr>
-          <w:rFonts w:ascii="Courier New" w:eastAsia="Times New Roman" w:hAnsi="Courier New" w:cs="Courier New"/>
+          <w:rFonts w:ascii="Times New Roman" w:eastAsia="Times New Roman" w:hAnsi="Times New Roman" w:cs="Times New Roman"/>
           <w:b/>
           <w:bCs/>
           <w:color w:val="000080"/>
-          <w:sz w:val="20"/>
-          <w:szCs w:val="20"/>
+          <w:sz w:val="24"/>
+          <w:szCs w:val="24"/>
         </w:rPr>
         <w:t>]</w:t>
       </w:r>
       <w:r>
         <w:rPr>
-          <w:rFonts w:cs="Consolas"/>
+          <w:rFonts w:ascii="Times New Roman" w:hAnsi="Times New Roman" w:cs="Times New Roman"/>
+          <w:sz w:val="24"/>
+          <w:szCs w:val="24"/>
         </w:rPr>
         <w:t xml:space="preserve"> . This is a 1 to 1 mapping for the memory blocks. For example </w:t>
       </w:r>
-      <w:r>
-        <w:rPr>
-          <w:rFonts w:ascii="Courier New" w:eastAsia="Times New Roman" w:hAnsi="Courier New" w:cs="Courier New"/>
-          <w:color w:val="000000"/>
-          <w:sz w:val="20"/>
-          <w:szCs w:val="20"/>
-        </w:rPr>
-        <w:t>lookup_table</w:t>
-      </w:r>
-      <w:r>
-        <w:rPr>
-          <w:rFonts w:ascii="Courier New" w:eastAsia="Times New Roman" w:hAnsi="Courier New" w:cs="Courier New"/>
+      <w:proofErr w:type="spellStart"/>
+      <w:r>
+        <w:rPr>
+          <w:rFonts w:ascii="Times New Roman" w:eastAsia="Times New Roman" w:hAnsi="Times New Roman" w:cs="Times New Roman"/>
+          <w:color w:val="000000"/>
+          <w:sz w:val="24"/>
+          <w:szCs w:val="24"/>
+        </w:rPr>
+        <w:t>lookup_</w:t>
+      </w:r>
+      <w:proofErr w:type="gramStart"/>
+      <w:r>
+        <w:rPr>
+          <w:rFonts w:ascii="Times New Roman" w:eastAsia="Times New Roman" w:hAnsi="Times New Roman" w:cs="Times New Roman"/>
+          <w:color w:val="000000"/>
+          <w:sz w:val="24"/>
+          <w:szCs w:val="24"/>
+        </w:rPr>
+        <w:t>table</w:t>
+      </w:r>
+      <w:proofErr w:type="spellEnd"/>
+      <w:r>
+        <w:rPr>
+          <w:rFonts w:ascii="Times New Roman" w:eastAsia="Times New Roman" w:hAnsi="Times New Roman" w:cs="Times New Roman"/>
           <w:b/>
           <w:bCs/>
           <w:color w:val="000080"/>
-          <w:sz w:val="20"/>
-          <w:szCs w:val="20"/>
+          <w:sz w:val="24"/>
+          <w:szCs w:val="24"/>
         </w:rPr>
         <w:t>[</w:t>
       </w:r>
-      <w:r>
-        <w:rPr>
-          <w:rFonts w:ascii="Courier New" w:eastAsia="Times New Roman" w:hAnsi="Courier New" w:cs="Courier New"/>
+      <w:proofErr w:type="gramEnd"/>
+      <w:r>
+        <w:rPr>
+          <w:rFonts w:ascii="Times New Roman" w:eastAsia="Times New Roman" w:hAnsi="Times New Roman" w:cs="Times New Roman"/>
           <w:color w:val="FF8000"/>
-          <w:sz w:val="20"/>
-          <w:szCs w:val="20"/>
+          <w:sz w:val="24"/>
+          <w:szCs w:val="24"/>
         </w:rPr>
         <w:t>0</w:t>
       </w:r>
       <w:r>
         <w:rPr>
-          <w:rFonts w:ascii="Courier New" w:eastAsia="Times New Roman" w:hAnsi="Courier New" w:cs="Courier New"/>
+          <w:rFonts w:ascii="Times New Roman" w:eastAsia="Times New Roman" w:hAnsi="Times New Roman" w:cs="Times New Roman"/>
           <w:b/>
           <w:bCs/>
           <w:color w:val="000080"/>
-          <w:sz w:val="20"/>
-          <w:szCs w:val="20"/>
+          <w:sz w:val="24"/>
+          <w:szCs w:val="24"/>
         </w:rPr>
         <w:t>]</w:t>
       </w:r>
       <w:r>
         <w:rPr>
-          <w:rFonts w:cs="Consolas"/>
-        </w:rPr>
-        <w:t xml:space="preserve"> </w:t>
-      </w:r>
-      <w:r>
-        <w:rPr>
-          <w:rFonts w:cs="Consolas"/>
-        </w:rPr>
-        <w:t xml:space="preserve">would represent the block of </w:t>
-      </w:r>
-      <w:r>
-        <w:rPr>
-          <w:rFonts w:ascii="Courier New" w:eastAsia="Times New Roman" w:hAnsi="Courier New" w:cs="Courier New"/>
-          <w:color w:val="000000"/>
-          <w:sz w:val="20"/>
-          <w:szCs w:val="20"/>
+          <w:rFonts w:ascii="Times New Roman" w:hAnsi="Times New Roman" w:cs="Times New Roman"/>
+          <w:sz w:val="24"/>
+          <w:szCs w:val="24"/>
+        </w:rPr>
+        <w:t xml:space="preserve"> would represent the block of </w:t>
+      </w:r>
+      <w:r>
+        <w:rPr>
+          <w:rFonts w:ascii="Times New Roman" w:eastAsia="Times New Roman" w:hAnsi="Times New Roman" w:cs="Times New Roman"/>
+          <w:color w:val="000000"/>
+          <w:sz w:val="24"/>
+          <w:szCs w:val="24"/>
         </w:rPr>
         <w:t>0x10008000</w:t>
       </w:r>
       <w:r>
         <w:rPr>
-          <w:rFonts w:cs="Consolas"/>
-        </w:rPr>
-        <w:t xml:space="preserve"> , the char value in the lookup table would be either 0 or 1. 0 would be mean this block is free and 1 would mean the block is being used some process.</w:t>
+          <w:rFonts w:ascii="Times New Roman" w:hAnsi="Times New Roman" w:cs="Times New Roman"/>
+          <w:sz w:val="24"/>
+          <w:szCs w:val="24"/>
+        </w:rPr>
+        <w:t xml:space="preserve"> , the char value in the lookup table would be either 0 or 1. 0 would be mean this block is free and 1 would mean the block is being used some p</w:t>
+      </w:r>
+      <w:bookmarkStart w:id="1" w:name="_GoBack"/>
+      <w:bookmarkEnd w:id="1"/>
+      <w:r>
+        <w:rPr>
+          <w:rFonts w:ascii="Times New Roman" w:hAnsi="Times New Roman" w:cs="Times New Roman"/>
+          <w:sz w:val="24"/>
+          <w:szCs w:val="24"/>
+        </w:rPr>
+        <w:t>rocess.</w:t>
       </w:r>
     </w:p>
     <w:p>
       <w:pPr>
         <w:shd w:val="clear" w:color="auto" w:fill="FFFFFF"/>
         <w:rPr>
-          <w:rFonts w:cs="Consolas"/>
-        </w:rPr>
-      </w:pPr>
-      <w:r>
-        <w:rPr>
-          <w:rFonts w:cs="Consolas"/>
+          <w:rFonts w:ascii="Times New Roman" w:hAnsi="Times New Roman" w:cs="Times New Roman"/>
+          <w:sz w:val="24"/>
+          <w:szCs w:val="24"/>
+        </w:rPr>
+      </w:pPr>
+      <w:r>
+        <w:rPr>
+          <w:rFonts w:ascii="Times New Roman" w:hAnsi="Times New Roman" w:cs="Times New Roman"/>
+          <w:sz w:val="24"/>
+          <w:szCs w:val="24"/>
         </w:rPr>
         <w:t xml:space="preserve">The new implementation would be slower than the linked list implementation. Having an array, this makes our request and release memory block to run in </w:t>
       </w:r>
@@ -376,14 +473,18 @@
             <m:sty m:val="p"/>
           </m:rPr>
           <w:rPr>
-            <w:rFonts w:ascii="Cambria Math" w:hAnsi="Cambria Math" w:cs="Consolas"/>
+            <w:rFonts w:ascii="Cambria Math" w:hAnsi="Cambria Math" w:cs="Times New Roman"/>
+            <w:sz w:val="24"/>
+            <w:szCs w:val="24"/>
           </w:rPr>
           <m:t>O(n)</m:t>
         </m:r>
       </m:oMath>
       <w:r>
         <w:rPr>
-          <w:rFonts w:cs="Consolas"/>
+          <w:rFonts w:ascii="Times New Roman" w:hAnsi="Times New Roman" w:cs="Times New Roman"/>
+          <w:sz w:val="24"/>
+          <w:szCs w:val="24"/>
         </w:rPr>
         <w:t xml:space="preserve"> time.</w:t>
       </w:r>
@@ -392,12 +493,16 @@
       <w:pPr>
         <w:shd w:val="clear" w:color="auto" w:fill="FFFFFF"/>
         <w:rPr>
-          <w:rFonts w:cs="Consolas"/>
-        </w:rPr>
-      </w:pPr>
-      <w:r>
-        <w:rPr>
-          <w:rFonts w:cs="Consolas"/>
+          <w:rFonts w:ascii="Times New Roman" w:hAnsi="Times New Roman" w:cs="Times New Roman"/>
+          <w:sz w:val="24"/>
+          <w:szCs w:val="24"/>
+        </w:rPr>
+      </w:pPr>
+      <w:r>
+        <w:rPr>
+          <w:rFonts w:ascii="Times New Roman" w:hAnsi="Times New Roman" w:cs="Times New Roman"/>
+          <w:sz w:val="24"/>
+          <w:szCs w:val="24"/>
         </w:rPr>
         <w:t>In addition to the MMU’s lookup table we also needed other variables, by the end of project 1, the MMU is as follows.</w:t>
       </w:r>
@@ -408,7 +513,9 @@
       <w:pPr>
         <w:shd w:val="clear" w:color="auto" w:fill="FFFFFF"/>
         <w:rPr>
-          <w:rFonts w:cs="Consolas"/>
+          <w:rFonts w:ascii="Times New Roman" w:hAnsi="Times New Roman" w:cs="Times New Roman"/>
+          <w:sz w:val="24"/>
+          <w:szCs w:val="24"/>
         </w:rPr>
       </w:pPr>
       <w:r>
@@ -418,10 +525,10 @@
           <w:szCs w:val="24"/>
         </w:rPr>
         <w:object w:dxaOrig="8640" w:dyaOrig="2039">
-          <v:shape id="_x0000_i1027" type="#_x0000_t75" style="width:6in;height:102pt" o:ole="">
-            <v:imagedata r:id="rId7" o:title=""/>
+          <v:shape id="_x0000_i1026" type="#_x0000_t75" style="width:6in;height:102pt" o:ole="">
+            <v:imagedata r:id="rId8" o:title=""/>
           </v:shape>
-          <o:OLEObject Type="Embed" ProgID="Word.OpenDocumentText.12" ShapeID="_x0000_i1027" DrawAspect="Content" ObjectID="_1426080626" r:id="rId8"/>
+          <o:OLEObject Type="Embed" ProgID="Word.OpenDocumentText.12" ShapeID="_x0000_i1026" DrawAspect="Content" ObjectID="_1426452724" r:id="rId9"/>
         </w:object>
       </w:r>
     </w:p>
@@ -429,18 +536,43 @@
       <w:pPr>
         <w:shd w:val="clear" w:color="auto" w:fill="FFFFFF"/>
         <w:rPr>
-          <w:rFonts w:cs="Consolas"/>
-        </w:rPr>
-      </w:pPr>
-      <w:r>
-        <w:rPr>
-          <w:rFonts w:cs="Consolas"/>
-        </w:rPr>
-        <w:t xml:space="preserve">When the OS starts, a function of mmu_init </w:t>
-      </w:r>
-      <w:r>
-        <w:rPr>
-          <w:rFonts w:cs="Consolas"/>
+          <w:rFonts w:ascii="Times New Roman" w:hAnsi="Times New Roman" w:cs="Times New Roman"/>
+          <w:sz w:val="24"/>
+          <w:szCs w:val="24"/>
+        </w:rPr>
+      </w:pPr>
+      <w:r>
+        <w:rPr>
+          <w:rFonts w:ascii="Times New Roman" w:hAnsi="Times New Roman" w:cs="Times New Roman"/>
+          <w:sz w:val="24"/>
+          <w:szCs w:val="24"/>
+        </w:rPr>
+        <w:lastRenderedPageBreak/>
+        <w:t xml:space="preserve">When the OS starts, a function of </w:t>
+      </w:r>
+      <w:proofErr w:type="spellStart"/>
+      <w:r>
+        <w:rPr>
+          <w:rFonts w:ascii="Times New Roman" w:hAnsi="Times New Roman" w:cs="Times New Roman"/>
+          <w:sz w:val="24"/>
+          <w:szCs w:val="24"/>
+        </w:rPr>
+        <w:t>mmu_init</w:t>
+      </w:r>
+      <w:proofErr w:type="spellEnd"/>
+      <w:r>
+        <w:rPr>
+          <w:rFonts w:ascii="Times New Roman" w:hAnsi="Times New Roman" w:cs="Times New Roman"/>
+          <w:sz w:val="24"/>
+          <w:szCs w:val="24"/>
+        </w:rPr>
+        <w:t xml:space="preserve"> </w:t>
+      </w:r>
+      <w:r>
+        <w:rPr>
+          <w:rFonts w:ascii="Times New Roman" w:hAnsi="Times New Roman" w:cs="Times New Roman"/>
+          <w:sz w:val="24"/>
+          <w:szCs w:val="24"/>
         </w:rPr>
         <w:t>would be ran to initialize the MMU.</w:t>
       </w:r>
@@ -455,84 +587,84 @@
         <w:shd w:val="clear" w:color="auto" w:fill="FFFFFF"/>
         <w:spacing w:after="0" w:line="240" w:lineRule="auto"/>
         <w:rPr>
-          <w:rFonts w:ascii="Courier New" w:eastAsia="Times New Roman" w:hAnsi="Courier New" w:cs="Courier New"/>
-          <w:sz w:val="20"/>
-          <w:szCs w:val="20"/>
-        </w:rPr>
-      </w:pPr>
-      <w:r>
-        <w:rPr>
-          <w:rFonts w:ascii="Courier New" w:eastAsia="Times New Roman" w:hAnsi="Courier New" w:cs="Courier New"/>
+          <w:rFonts w:ascii="Times New Roman" w:eastAsia="Times New Roman" w:hAnsi="Times New Roman" w:cs="Times New Roman"/>
+          <w:sz w:val="24"/>
+          <w:szCs w:val="24"/>
+        </w:rPr>
+      </w:pPr>
+      <w:r>
+        <w:rPr>
+          <w:rFonts w:ascii="Times New Roman" w:eastAsia="Times New Roman" w:hAnsi="Times New Roman" w:cs="Times New Roman"/>
           <w:color w:val="8000FF"/>
-          <w:sz w:val="20"/>
-          <w:szCs w:val="20"/>
+          <w:sz w:val="24"/>
+          <w:szCs w:val="24"/>
         </w:rPr>
         <w:t>unsigned</w:t>
       </w:r>
       <w:r>
         <w:rPr>
-          <w:rFonts w:ascii="Courier New" w:eastAsia="Times New Roman" w:hAnsi="Courier New" w:cs="Courier New"/>
-          <w:color w:val="000000"/>
-          <w:sz w:val="20"/>
-          <w:szCs w:val="20"/>
+          <w:rFonts w:ascii="Times New Roman" w:eastAsia="Times New Roman" w:hAnsi="Times New Roman" w:cs="Times New Roman"/>
+          <w:color w:val="000000"/>
+          <w:sz w:val="24"/>
+          <w:szCs w:val="24"/>
         </w:rPr>
         <w:t xml:space="preserve"> </w:t>
       </w:r>
-      <w:r>
-        <w:rPr>
-          <w:rFonts w:ascii="Courier New" w:eastAsia="Times New Roman" w:hAnsi="Courier New" w:cs="Courier New"/>
+      <w:proofErr w:type="spellStart"/>
+      <w:r>
+        <w:rPr>
+          <w:rFonts w:ascii="Times New Roman" w:eastAsia="Times New Roman" w:hAnsi="Times New Roman" w:cs="Times New Roman"/>
           <w:color w:val="8000FF"/>
-          <w:sz w:val="20"/>
-          <w:szCs w:val="20"/>
+          <w:sz w:val="24"/>
+          <w:szCs w:val="24"/>
         </w:rPr>
         <w:t>int</w:t>
       </w:r>
-      <w:r>
-        <w:rPr>
-          <w:rFonts w:ascii="Courier New" w:eastAsia="Times New Roman" w:hAnsi="Courier New" w:cs="Courier New"/>
-          <w:color w:val="000000"/>
-          <w:sz w:val="20"/>
-          <w:szCs w:val="20"/>
-        </w:rPr>
-        <w:t xml:space="preserve"> free_mem</w:t>
-      </w:r>
-      <w:r>
-        <w:rPr>
-          <w:rFonts w:ascii="Courier New" w:eastAsia="Times New Roman" w:hAnsi="Courier New" w:cs="Courier New"/>
-          <w:color w:val="000000"/>
-          <w:sz w:val="20"/>
-          <w:szCs w:val="20"/>
+      <w:proofErr w:type="spellEnd"/>
+      <w:r>
+        <w:rPr>
+          <w:rFonts w:ascii="Times New Roman" w:eastAsia="Times New Roman" w:hAnsi="Times New Roman" w:cs="Times New Roman"/>
+          <w:color w:val="000000"/>
+          <w:sz w:val="24"/>
+          <w:szCs w:val="24"/>
         </w:rPr>
         <w:t xml:space="preserve"> </w:t>
       </w:r>
-      <w:r>
-        <w:rPr>
-          <w:rFonts w:eastAsia="Times New Roman" w:cs="Courier New"/>
-          <w:color w:val="000000"/>
-        </w:rPr>
-        <w:t>w</w:t>
-      </w:r>
-      <w:r>
-        <w:rPr>
-          <w:rFonts w:cs="Consolas"/>
+      <w:proofErr w:type="spellStart"/>
+      <w:r>
+        <w:rPr>
+          <w:rFonts w:ascii="Times New Roman" w:eastAsia="Times New Roman" w:hAnsi="Times New Roman" w:cs="Times New Roman"/>
+          <w:color w:val="000000"/>
+          <w:sz w:val="24"/>
+          <w:szCs w:val="24"/>
+        </w:rPr>
+        <w:t>free_mem</w:t>
+      </w:r>
+      <w:proofErr w:type="spellEnd"/>
+      <w:r>
+        <w:rPr>
+          <w:rFonts w:ascii="Times New Roman" w:eastAsia="Times New Roman" w:hAnsi="Times New Roman" w:cs="Times New Roman"/>
+          <w:color w:val="000000"/>
+          <w:sz w:val="24"/>
+          <w:szCs w:val="24"/>
+        </w:rPr>
+        <w:t xml:space="preserve"> w</w:t>
+      </w:r>
+      <w:r>
+        <w:rPr>
+          <w:rFonts w:ascii="Times New Roman" w:hAnsi="Times New Roman" w:cs="Times New Roman"/>
+          <w:sz w:val="24"/>
+          <w:szCs w:val="24"/>
         </w:rPr>
         <w:t xml:space="preserve">ould be initialized to </w:t>
       </w:r>
       <w:r>
         <w:rPr>
-          <w:rFonts w:ascii="Courier New" w:hAnsi="Courier New" w:cs="Courier New"/>
-          <w:sz w:val="20"/>
-          <w:szCs w:val="20"/>
-        </w:rPr>
-        <w:t>Image$$RW_IRAM1$$ZI$$Limi</w:t>
-      </w:r>
-      <w:r>
-        <w:rPr>
-          <w:rFonts w:ascii="Courier New" w:hAnsi="Courier New" w:cs="Courier New"/>
-          <w:sz w:val="20"/>
-          <w:szCs w:val="20"/>
-        </w:rPr>
-        <w:t>t</w:t>
+          <w:rFonts w:ascii="Times New Roman" w:hAnsi="Times New Roman" w:cs="Times New Roman"/>
+          <w:sz w:val="24"/>
+          <w:szCs w:val="24"/>
+        </w:rPr>
+        <w:t>Image$$RW_IRAM1$$ZI$$Limit</w:t>
       </w:r>
     </w:p>
     <w:p>
@@ -552,64 +684,79 @@
       </w:pPr>
       <w:r>
         <w:rPr>
-          <w:rFonts w:ascii="Courier New" w:eastAsia="Times New Roman" w:hAnsi="Courier New" w:cs="Courier New"/>
+          <w:rFonts w:ascii="Times New Roman" w:eastAsia="Times New Roman" w:hAnsi="Times New Roman" w:cs="Times New Roman"/>
           <w:color w:val="8000FF"/>
-          <w:sz w:val="20"/>
-          <w:szCs w:val="20"/>
+          <w:sz w:val="24"/>
+          <w:szCs w:val="24"/>
         </w:rPr>
         <w:t>unsigned</w:t>
       </w:r>
       <w:r>
         <w:rPr>
-          <w:rFonts w:ascii="Courier New" w:eastAsia="Times New Roman" w:hAnsi="Courier New" w:cs="Courier New"/>
-          <w:color w:val="000000"/>
-          <w:sz w:val="20"/>
-          <w:szCs w:val="20"/>
+          <w:rFonts w:ascii="Times New Roman" w:eastAsia="Times New Roman" w:hAnsi="Times New Roman" w:cs="Times New Roman"/>
+          <w:color w:val="000000"/>
+          <w:sz w:val="24"/>
+          <w:szCs w:val="24"/>
         </w:rPr>
         <w:t xml:space="preserve"> </w:t>
       </w:r>
-      <w:r>
-        <w:rPr>
-          <w:rFonts w:ascii="Courier New" w:eastAsia="Times New Roman" w:hAnsi="Courier New" w:cs="Courier New"/>
+      <w:proofErr w:type="spellStart"/>
+      <w:r>
+        <w:rPr>
+          <w:rFonts w:ascii="Times New Roman" w:eastAsia="Times New Roman" w:hAnsi="Times New Roman" w:cs="Times New Roman"/>
           <w:color w:val="8000FF"/>
-          <w:sz w:val="20"/>
-          <w:szCs w:val="20"/>
+          <w:sz w:val="24"/>
+          <w:szCs w:val="24"/>
         </w:rPr>
         <w:t>int</w:t>
       </w:r>
-      <w:r>
-        <w:rPr>
-          <w:rFonts w:ascii="Courier New" w:eastAsia="Times New Roman" w:hAnsi="Courier New" w:cs="Courier New"/>
-          <w:color w:val="000000"/>
-          <w:sz w:val="20"/>
-          <w:szCs w:val="20"/>
-        </w:rPr>
-        <w:t xml:space="preserve"> max_mem</w:t>
-      </w:r>
-      <w:r>
-        <w:rPr>
-          <w:rFonts w:eastAsia="Times New Roman" w:cs="Courier New"/>
+      <w:proofErr w:type="spellEnd"/>
+      <w:r>
+        <w:rPr>
+          <w:rFonts w:ascii="Times New Roman" w:eastAsia="Times New Roman" w:hAnsi="Times New Roman" w:cs="Times New Roman"/>
+          <w:color w:val="000000"/>
+          <w:sz w:val="24"/>
+          <w:szCs w:val="24"/>
+        </w:rPr>
+        <w:t xml:space="preserve"> </w:t>
+      </w:r>
+      <w:proofErr w:type="spellStart"/>
+      <w:r>
+        <w:rPr>
+          <w:rFonts w:ascii="Times New Roman" w:eastAsia="Times New Roman" w:hAnsi="Times New Roman" w:cs="Times New Roman"/>
+          <w:color w:val="000000"/>
+          <w:sz w:val="24"/>
+          <w:szCs w:val="24"/>
+        </w:rPr>
+        <w:t>max_mem</w:t>
+      </w:r>
+      <w:proofErr w:type="spellEnd"/>
+      <w:r>
+        <w:rPr>
+          <w:rFonts w:ascii="Times New Roman" w:eastAsia="Times New Roman" w:hAnsi="Times New Roman" w:cs="Times New Roman"/>
           <w:b/>
           <w:bCs/>
           <w:color w:val="000080"/>
-          <w:sz w:val="20"/>
-          <w:szCs w:val="20"/>
+          <w:sz w:val="24"/>
+          <w:szCs w:val="24"/>
         </w:rPr>
         <w:t xml:space="preserve"> </w:t>
       </w:r>
       <w:r>
         <w:rPr>
-          <w:rFonts w:eastAsia="Times New Roman" w:cs="Courier New"/>
+          <w:rFonts w:ascii="Times New Roman" w:eastAsia="Times New Roman" w:hAnsi="Times New Roman" w:cs="Times New Roman"/>
           <w:bCs/>
+          <w:sz w:val="24"/>
+          <w:szCs w:val="24"/>
         </w:rPr>
         <w:t xml:space="preserve">would be initialized to </w:t>
       </w:r>
       <w:r>
         <w:rPr>
-          <w:rFonts w:ascii="Courier New" w:eastAsia="Times New Roman" w:hAnsi="Courier New" w:cs="Courier New"/>
-          <w:color w:val="000000"/>
-          <w:sz w:val="20"/>
-          <w:szCs w:val="20"/>
+          <w:rFonts w:ascii="Times New Roman" w:eastAsia="Times New Roman" w:hAnsi="Times New Roman" w:cs="Times New Roman"/>
+          <w:color w:val="000000"/>
+          <w:sz w:val="24"/>
+          <w:szCs w:val="24"/>
         </w:rPr>
         <w:t>0x10008000</w:t>
       </w:r>
@@ -624,71 +771,81 @@
         <w:shd w:val="clear" w:color="auto" w:fill="FFFFFF"/>
         <w:spacing w:after="0" w:line="240" w:lineRule="auto"/>
         <w:rPr>
-          <w:rFonts w:ascii="Courier New" w:eastAsia="Times New Roman" w:hAnsi="Courier New" w:cs="Courier New"/>
-          <w:sz w:val="20"/>
-          <w:szCs w:val="20"/>
-        </w:rPr>
-      </w:pPr>
-      <w:r>
-        <w:rPr>
-          <w:rFonts w:ascii="Courier New" w:eastAsia="Times New Roman" w:hAnsi="Courier New" w:cs="Courier New"/>
+          <w:rFonts w:ascii="Times New Roman" w:eastAsia="Times New Roman" w:hAnsi="Times New Roman" w:cs="Times New Roman"/>
+          <w:sz w:val="24"/>
+          <w:szCs w:val="24"/>
+        </w:rPr>
+      </w:pPr>
+      <w:proofErr w:type="gramStart"/>
+      <w:r>
+        <w:rPr>
+          <w:rFonts w:ascii="Times New Roman" w:eastAsia="Times New Roman" w:hAnsi="Times New Roman" w:cs="Times New Roman"/>
           <w:color w:val="8000FF"/>
-          <w:sz w:val="20"/>
-          <w:szCs w:val="20"/>
+          <w:sz w:val="24"/>
+          <w:szCs w:val="24"/>
         </w:rPr>
         <w:t>unsigned</w:t>
       </w:r>
-      <w:r>
-        <w:rPr>
-          <w:rFonts w:ascii="Courier New" w:eastAsia="Times New Roman" w:hAnsi="Courier New" w:cs="Courier New"/>
-          <w:color w:val="000000"/>
-          <w:sz w:val="20"/>
-          <w:szCs w:val="20"/>
+      <w:proofErr w:type="gramEnd"/>
+      <w:r>
+        <w:rPr>
+          <w:rFonts w:ascii="Times New Roman" w:eastAsia="Times New Roman" w:hAnsi="Times New Roman" w:cs="Times New Roman"/>
+          <w:color w:val="000000"/>
+          <w:sz w:val="24"/>
+          <w:szCs w:val="24"/>
         </w:rPr>
         <w:t xml:space="preserve"> </w:t>
       </w:r>
-      <w:r>
-        <w:rPr>
-          <w:rFonts w:ascii="Courier New" w:eastAsia="Times New Roman" w:hAnsi="Courier New" w:cs="Courier New"/>
+      <w:proofErr w:type="spellStart"/>
+      <w:r>
+        <w:rPr>
+          <w:rFonts w:ascii="Times New Roman" w:eastAsia="Times New Roman" w:hAnsi="Times New Roman" w:cs="Times New Roman"/>
           <w:color w:val="8000FF"/>
-          <w:sz w:val="20"/>
-          <w:szCs w:val="20"/>
+          <w:sz w:val="24"/>
+          <w:szCs w:val="24"/>
         </w:rPr>
         <w:t>int</w:t>
       </w:r>
-      <w:r>
-        <w:rPr>
-          <w:rFonts w:ascii="Courier New" w:eastAsia="Times New Roman" w:hAnsi="Courier New" w:cs="Courier New"/>
-          <w:color w:val="000000"/>
-          <w:sz w:val="20"/>
-          <w:szCs w:val="20"/>
-        </w:rPr>
-        <w:t xml:space="preserve"> actual_size</w:t>
-      </w:r>
-      <w:r>
-        <w:rPr>
-          <w:rFonts w:ascii="Courier New" w:eastAsia="Times New Roman" w:hAnsi="Courier New" w:cs="Courier New"/>
+      <w:proofErr w:type="spellEnd"/>
+      <w:r>
+        <w:rPr>
+          <w:rFonts w:ascii="Times New Roman" w:eastAsia="Times New Roman" w:hAnsi="Times New Roman" w:cs="Times New Roman"/>
+          <w:color w:val="000000"/>
+          <w:sz w:val="24"/>
+          <w:szCs w:val="24"/>
+        </w:rPr>
+        <w:t xml:space="preserve"> </w:t>
+      </w:r>
+      <w:proofErr w:type="spellStart"/>
+      <w:r>
+        <w:rPr>
+          <w:rFonts w:ascii="Times New Roman" w:eastAsia="Times New Roman" w:hAnsi="Times New Roman" w:cs="Times New Roman"/>
+          <w:color w:val="000000"/>
+          <w:sz w:val="24"/>
+          <w:szCs w:val="24"/>
+        </w:rPr>
+        <w:t>actual_size</w:t>
+      </w:r>
+      <w:proofErr w:type="spellEnd"/>
+      <w:r>
+        <w:rPr>
+          <w:rFonts w:ascii="Times New Roman" w:eastAsia="Times New Roman" w:hAnsi="Times New Roman" w:cs="Times New Roman"/>
           <w:b/>
           <w:bCs/>
           <w:color w:val="000080"/>
-          <w:sz w:val="20"/>
-          <w:szCs w:val="20"/>
+          <w:sz w:val="24"/>
+          <w:szCs w:val="24"/>
         </w:rPr>
         <w:t xml:space="preserve"> </w:t>
       </w:r>
       <w:r>
         <w:rPr>
-          <w:rFonts w:eastAsia="Times New Roman" w:cs="Courier New"/>
+          <w:rFonts w:ascii="Times New Roman" w:eastAsia="Times New Roman" w:hAnsi="Times New Roman" w:cs="Times New Roman"/>
           <w:bCs/>
-        </w:rPr>
-        <w:t>would be calculated based on the actual amount of blocks we would have upon runtime</w:t>
-      </w:r>
-      <w:r>
-        <w:rPr>
-          <w:rFonts w:eastAsia="Times New Roman" w:cs="Courier New"/>
-          <w:bCs/>
-        </w:rPr>
-        <w:t>. This would be the actual size of the lookup table. Any data over this limit would be not used.</w:t>
+          <w:sz w:val="24"/>
+          <w:szCs w:val="24"/>
+        </w:rPr>
+        <w:t>would be calculated based on the actual amount of blocks we would have upon runtime. This would be the actual size of the lookup table. Any data over this limit would be not used.</w:t>
       </w:r>
     </w:p>
     <w:p>
@@ -701,50 +858,57 @@
         <w:shd w:val="clear" w:color="auto" w:fill="FFFFFF"/>
         <w:spacing w:after="0" w:line="240" w:lineRule="auto"/>
         <w:rPr>
-          <w:rFonts w:ascii="Courier New" w:eastAsia="Times New Roman" w:hAnsi="Courier New" w:cs="Courier New"/>
-          <w:sz w:val="20"/>
-          <w:szCs w:val="20"/>
-        </w:rPr>
-      </w:pPr>
-      <w:r>
-        <w:rPr>
-          <w:rFonts w:ascii="Courier New" w:eastAsia="Times New Roman" w:hAnsi="Courier New" w:cs="Courier New"/>
+          <w:rFonts w:ascii="Times New Roman" w:eastAsia="Times New Roman" w:hAnsi="Times New Roman" w:cs="Times New Roman"/>
+          <w:sz w:val="24"/>
+          <w:szCs w:val="24"/>
+        </w:rPr>
+      </w:pPr>
+      <w:proofErr w:type="gramStart"/>
+      <w:r>
+        <w:rPr>
+          <w:rFonts w:ascii="Times New Roman" w:eastAsia="Times New Roman" w:hAnsi="Times New Roman" w:cs="Times New Roman"/>
           <w:color w:val="8000FF"/>
-          <w:sz w:val="20"/>
-          <w:szCs w:val="20"/>
-        </w:rPr>
-        <w:lastRenderedPageBreak/>
+          <w:sz w:val="24"/>
+          <w:szCs w:val="24"/>
+        </w:rPr>
         <w:t>char</w:t>
       </w:r>
-      <w:r>
-        <w:rPr>
-          <w:rFonts w:ascii="Courier New" w:eastAsia="Times New Roman" w:hAnsi="Courier New" w:cs="Courier New"/>
-          <w:color w:val="000000"/>
-          <w:sz w:val="20"/>
-          <w:szCs w:val="20"/>
-        </w:rPr>
-        <w:t xml:space="preserve"> memory_available</w:t>
-      </w:r>
-      <w:r>
-        <w:rPr>
-          <w:rFonts w:eastAsia="Times New Roman" w:cs="Courier New"/>
-          <w:color w:val="000000"/>
-          <w:sz w:val="20"/>
-          <w:szCs w:val="20"/>
+      <w:proofErr w:type="gramEnd"/>
+      <w:r>
+        <w:rPr>
+          <w:rFonts w:ascii="Times New Roman" w:eastAsia="Times New Roman" w:hAnsi="Times New Roman" w:cs="Times New Roman"/>
+          <w:color w:val="000000"/>
+          <w:sz w:val="24"/>
+          <w:szCs w:val="24"/>
         </w:rPr>
         <w:t xml:space="preserve"> </w:t>
       </w:r>
-      <w:r>
-        <w:rPr>
-          <w:rFonts w:eastAsia="Times New Roman" w:cs="Courier New"/>
-          <w:color w:val="000000"/>
-        </w:rPr>
-        <w:t xml:space="preserve">is the flag to indicate that if there is any more memory to be requested. </w:t>
-      </w:r>
-      <w:r>
-        <w:rPr>
-          <w:rFonts w:eastAsia="Times New Roman" w:cs="Courier New"/>
-          <w:color w:val="000000"/>
+      <w:proofErr w:type="spellStart"/>
+      <w:r>
+        <w:rPr>
+          <w:rFonts w:ascii="Times New Roman" w:eastAsia="Times New Roman" w:hAnsi="Times New Roman" w:cs="Times New Roman"/>
+          <w:color w:val="000000"/>
+          <w:sz w:val="24"/>
+          <w:szCs w:val="24"/>
+        </w:rPr>
+        <w:t>memory_available</w:t>
+      </w:r>
+      <w:proofErr w:type="spellEnd"/>
+      <w:r>
+        <w:rPr>
+          <w:rFonts w:ascii="Times New Roman" w:eastAsia="Times New Roman" w:hAnsi="Times New Roman" w:cs="Times New Roman"/>
+          <w:color w:val="000000"/>
+          <w:sz w:val="24"/>
+          <w:szCs w:val="24"/>
+        </w:rPr>
+        <w:t xml:space="preserve"> is the flag to indicate that if there is any more memory to be requested. </w:t>
+      </w:r>
+      <w:r>
+        <w:rPr>
+          <w:rFonts w:ascii="Times New Roman" w:eastAsia="Times New Roman" w:hAnsi="Times New Roman" w:cs="Times New Roman"/>
+          <w:color w:val="000000"/>
+          <w:sz w:val="24"/>
+          <w:szCs w:val="24"/>
         </w:rPr>
         <w:t>This flag is initialized as false</w:t>
       </w:r>
@@ -754,9 +918,9 @@
         <w:shd w:val="clear" w:color="auto" w:fill="FFFFFF"/>
         <w:spacing w:after="0" w:line="240" w:lineRule="auto"/>
         <w:rPr>
-          <w:rFonts w:ascii="Courier New" w:eastAsia="Times New Roman" w:hAnsi="Courier New" w:cs="Courier New"/>
-          <w:sz w:val="20"/>
-          <w:szCs w:val="20"/>
+          <w:rFonts w:ascii="Times New Roman" w:eastAsia="Times New Roman" w:hAnsi="Times New Roman" w:cs="Times New Roman"/>
+          <w:sz w:val="24"/>
+          <w:szCs w:val="24"/>
         </w:rPr>
       </w:pPr>
     </w:p>
@@ -765,135 +929,431 @@
         <w:shd w:val="clear" w:color="auto" w:fill="FFFFFF"/>
         <w:spacing w:after="0" w:line="240" w:lineRule="auto"/>
         <w:rPr>
-          <w:rFonts w:eastAsia="Times New Roman" w:cs="Courier New"/>
+          <w:rFonts w:ascii="Times New Roman" w:eastAsia="Times New Roman" w:hAnsi="Times New Roman" w:cs="Times New Roman"/>
+          <w:sz w:val="24"/>
+          <w:szCs w:val="24"/>
         </w:rPr>
       </w:pPr>
     </w:p>
     <w:p>
       <w:pPr>
         <w:pStyle w:val="Heading3"/>
-      </w:pPr>
-      <w:r>
+        <w:rPr>
+          <w:rFonts w:ascii="Times New Roman" w:hAnsi="Times New Roman" w:cs="Times New Roman"/>
+        </w:rPr>
+      </w:pPr>
+      <w:r>
+        <w:rPr>
+          <w:rFonts w:ascii="Times New Roman" w:hAnsi="Times New Roman" w:cs="Times New Roman"/>
+        </w:rPr>
         <w:t>Second Change</w:t>
       </w:r>
       <w:r>
+        <w:rPr>
+          <w:rFonts w:ascii="Times New Roman" w:hAnsi="Times New Roman" w:cs="Times New Roman"/>
+        </w:rPr>
         <w:t xml:space="preserve"> to the MMU</w:t>
       </w:r>
     </w:p>
     <w:p>
-      <w:r>
+      <w:pPr>
+        <w:rPr>
+          <w:rFonts w:ascii="Times New Roman" w:hAnsi="Times New Roman" w:cs="Times New Roman"/>
+          <w:sz w:val="24"/>
+          <w:szCs w:val="24"/>
+        </w:rPr>
+      </w:pPr>
+      <w:r>
+        <w:rPr>
+          <w:rFonts w:ascii="Times New Roman" w:hAnsi="Times New Roman" w:cs="Times New Roman"/>
+          <w:sz w:val="24"/>
+          <w:szCs w:val="24"/>
+        </w:rPr>
         <w:t xml:space="preserve">The second change in the MMU occurred near the end of the project. That is, when process A, B, and C were implemented, we came to the realization that, since both kernel and user are requesting memory from the same pool of memory, once we are out of memory, kernel functions will not able to function. In addition, in some rare cases, </w:t>
       </w:r>
       <w:r>
+        <w:rPr>
+          <w:rFonts w:ascii="Times New Roman" w:hAnsi="Times New Roman" w:cs="Times New Roman"/>
+          <w:sz w:val="24"/>
+          <w:szCs w:val="24"/>
+        </w:rPr>
         <w:t>buffer overflow (memory invasion) occurs.</w:t>
       </w:r>
     </w:p>
     <w:p>
-      <w:r>
+      <w:pPr>
+        <w:rPr>
+          <w:rFonts w:ascii="Times New Roman" w:hAnsi="Times New Roman" w:cs="Times New Roman"/>
+          <w:sz w:val="24"/>
+          <w:szCs w:val="24"/>
+        </w:rPr>
+      </w:pPr>
+      <w:r>
+        <w:rPr>
+          <w:rFonts w:ascii="Times New Roman" w:hAnsi="Times New Roman" w:cs="Times New Roman"/>
+          <w:sz w:val="24"/>
+          <w:szCs w:val="24"/>
+        </w:rPr>
         <w:t xml:space="preserve">To overcome (reduce), the buffer overflow problem, we increased the memory block size from 128 </w:t>
       </w:r>
       <w:r>
+        <w:rPr>
+          <w:rFonts w:ascii="Times New Roman" w:hAnsi="Times New Roman" w:cs="Times New Roman"/>
+          <w:sz w:val="24"/>
+          <w:szCs w:val="24"/>
+        </w:rPr>
         <w:t>B</w:t>
       </w:r>
       <w:r>
+        <w:rPr>
+          <w:rFonts w:ascii="Times New Roman" w:hAnsi="Times New Roman" w:cs="Times New Roman"/>
+          <w:sz w:val="24"/>
+          <w:szCs w:val="24"/>
+        </w:rPr>
         <w:t xml:space="preserve"> to 256 </w:t>
       </w:r>
       <w:r>
+        <w:rPr>
+          <w:rFonts w:ascii="Times New Roman" w:hAnsi="Times New Roman" w:cs="Times New Roman"/>
+          <w:sz w:val="24"/>
+          <w:szCs w:val="24"/>
+        </w:rPr>
         <w:t>B</w:t>
       </w:r>
       <w:r>
+        <w:rPr>
+          <w:rFonts w:ascii="Times New Roman" w:hAnsi="Times New Roman" w:cs="Times New Roman"/>
+          <w:sz w:val="24"/>
+          <w:szCs w:val="24"/>
+        </w:rPr>
         <w:t>.</w:t>
       </w:r>
       <w:r>
+        <w:rPr>
+          <w:rFonts w:ascii="Times New Roman" w:hAnsi="Times New Roman" w:cs="Times New Roman"/>
+          <w:sz w:val="24"/>
+          <w:szCs w:val="24"/>
+        </w:rPr>
         <w:t xml:space="preserve"> By doubling our block size, we observed that we significantly decreased the number of hard fault we would encounter. With this observation, we realized that our previous hard faults were most likely due to buffer overflow.</w:t>
       </w:r>
     </w:p>
     <w:p>
-      <w:r>
+      <w:pPr>
+        <w:rPr>
+          <w:rFonts w:ascii="Times New Roman" w:hAnsi="Times New Roman" w:cs="Times New Roman"/>
+          <w:sz w:val="24"/>
+          <w:szCs w:val="24"/>
+        </w:rPr>
+      </w:pPr>
+      <w:r>
+        <w:rPr>
+          <w:rFonts w:ascii="Times New Roman" w:hAnsi="Times New Roman" w:cs="Times New Roman"/>
+          <w:sz w:val="24"/>
+          <w:szCs w:val="24"/>
+        </w:rPr>
         <w:t xml:space="preserve">However, increasing the memory block size did not solve the problem which when we run out of memory, every process that requires memory, including kernel, would get blocked. To overcome this, we separated the user </w:t>
       </w:r>
       <w:r>
+        <w:rPr>
+          <w:rFonts w:ascii="Times New Roman" w:hAnsi="Times New Roman" w:cs="Times New Roman"/>
+          <w:sz w:val="24"/>
+          <w:szCs w:val="24"/>
+        </w:rPr>
         <w:t xml:space="preserve">stack </w:t>
       </w:r>
       <w:r>
+        <w:rPr>
+          <w:rFonts w:ascii="Times New Roman" w:hAnsi="Times New Roman" w:cs="Times New Roman"/>
+          <w:sz w:val="24"/>
+          <w:szCs w:val="24"/>
+        </w:rPr>
         <w:t xml:space="preserve">and kernel </w:t>
       </w:r>
       <w:r>
+        <w:rPr>
+          <w:rFonts w:ascii="Times New Roman" w:hAnsi="Times New Roman" w:cs="Times New Roman"/>
+          <w:sz w:val="24"/>
+          <w:szCs w:val="24"/>
+        </w:rPr>
         <w:t>stack</w:t>
       </w:r>
       <w:r>
+        <w:rPr>
+          <w:rFonts w:ascii="Times New Roman" w:hAnsi="Times New Roman" w:cs="Times New Roman"/>
+          <w:sz w:val="24"/>
+          <w:szCs w:val="24"/>
+        </w:rPr>
         <w:t>.</w:t>
       </w:r>
       <w:r>
+        <w:rPr>
+          <w:rFonts w:ascii="Times New Roman" w:hAnsi="Times New Roman" w:cs="Times New Roman"/>
+          <w:sz w:val="24"/>
+          <w:szCs w:val="24"/>
+        </w:rPr>
         <w:t xml:space="preserve"> </w:t>
       </w:r>
       <w:r>
+        <w:rPr>
+          <w:rFonts w:ascii="Times New Roman" w:hAnsi="Times New Roman" w:cs="Times New Roman"/>
+          <w:sz w:val="24"/>
+          <w:szCs w:val="24"/>
+        </w:rPr>
         <w:t>The user memory is then limited to 32 blocks, where the kernel would have whatever is left. By running the OS on the ARM board with the debugger, it seems like kernel would have around 80 blocks to use. This is implemented in such a way that the user would have the top 32 blocks</w:t>
       </w:r>
       <w:r>
-        <w:t xml:space="preserve"> (</w:t>
-      </w:r>
-      <w:r>
-        <w:t>0x10008000</w:t>
-      </w:r>
-      <w:r>
-        <w:t xml:space="preserve"> to </w:t>
-      </w:r>
-      <w:r>
-        <w:t>0x10008000</w:t>
-      </w:r>
-      <w:r>
-        <w:t xml:space="preserve"> - </w:t>
-      </w:r>
-      <w:r>
-        <w:t>3</w:t>
-      </w:r>
-      <w:r>
+        <w:rPr>
+          <w:rFonts w:ascii="Times New Roman" w:hAnsi="Times New Roman" w:cs="Times New Roman"/>
+          <w:sz w:val="24"/>
+          <w:szCs w:val="24"/>
+        </w:rPr>
+        <w:t xml:space="preserve"> (0x10008000</w:t>
+      </w:r>
+      <w:r>
+        <w:rPr>
+          <w:rFonts w:ascii="Times New Roman" w:hAnsi="Times New Roman" w:cs="Times New Roman"/>
+          <w:sz w:val="24"/>
+          <w:szCs w:val="24"/>
+        </w:rPr>
+        <w:t xml:space="preserve"> to 0x10008000</w:t>
+      </w:r>
+      <w:r>
+        <w:rPr>
+          <w:rFonts w:ascii="Times New Roman" w:hAnsi="Times New Roman" w:cs="Times New Roman"/>
+          <w:sz w:val="24"/>
+          <w:szCs w:val="24"/>
+        </w:rPr>
+        <w:t xml:space="preserve"> - 3</w:t>
+      </w:r>
+      <w:r>
+        <w:rPr>
+          <w:rFonts w:ascii="Times New Roman" w:hAnsi="Times New Roman" w:cs="Times New Roman"/>
+          <w:sz w:val="24"/>
+          <w:szCs w:val="24"/>
+        </w:rPr>
         <w:t>1</w:t>
       </w:r>
       <w:r>
+        <w:rPr>
+          <w:rFonts w:ascii="Times New Roman" w:hAnsi="Times New Roman" w:cs="Times New Roman"/>
+          <w:sz w:val="24"/>
+          <w:szCs w:val="24"/>
+        </w:rPr>
         <w:t>*256)</w:t>
       </w:r>
       <w:r>
+        <w:rPr>
+          <w:rFonts w:ascii="Times New Roman" w:hAnsi="Times New Roman" w:cs="Times New Roman"/>
+          <w:sz w:val="24"/>
+          <w:szCs w:val="24"/>
+        </w:rPr>
         <w:t>, while</w:t>
       </w:r>
       <w:r>
+        <w:rPr>
+          <w:rFonts w:ascii="Times New Roman" w:hAnsi="Times New Roman" w:cs="Times New Roman"/>
+          <w:sz w:val="24"/>
+          <w:szCs w:val="24"/>
+        </w:rPr>
         <w:t xml:space="preserve"> the kernel would have the rest, however, we decided to limit it to 64 blocks so that in case of future need of special memory allocation we have some to spare.</w:t>
       </w:r>
     </w:p>
     <w:p>
-      <w:r>
+      <w:pPr>
+        <w:rPr>
+          <w:rFonts w:ascii="Times New Roman" w:hAnsi="Times New Roman" w:cs="Times New Roman"/>
+          <w:sz w:val="24"/>
+          <w:szCs w:val="24"/>
+        </w:rPr>
+      </w:pPr>
+      <w:r>
+        <w:rPr>
+          <w:rFonts w:ascii="Times New Roman" w:hAnsi="Times New Roman" w:cs="Times New Roman"/>
+          <w:sz w:val="24"/>
+          <w:szCs w:val="24"/>
+        </w:rPr>
         <w:t>By the end of this change, our MMU took the following structure.</w:t>
       </w:r>
     </w:p>
     <w:bookmarkStart w:id="3" w:name="_MON_1426079913"/>
     <w:bookmarkEnd w:id="3"/>
     <w:p>
-      <w:r>
+      <w:pPr>
+        <w:rPr>
+          <w:rFonts w:ascii="Times New Roman" w:hAnsi="Times New Roman" w:cs="Times New Roman"/>
+          <w:sz w:val="24"/>
+          <w:szCs w:val="24"/>
+        </w:rPr>
+      </w:pPr>
+      <w:r>
+        <w:rPr>
+          <w:rFonts w:ascii="Times New Roman" w:hAnsi="Times New Roman" w:cs="Times New Roman"/>
+          <w:sz w:val="24"/>
+          <w:szCs w:val="24"/>
+        </w:rPr>
         <w:object w:dxaOrig="8640" w:dyaOrig="2719">
-          <v:shape id="_x0000_i1026" type="#_x0000_t75" style="width:6in;height:135.75pt" o:ole="">
-            <v:imagedata r:id="rId9" o:title=""/>
+          <v:shape id="_x0000_i1027" type="#_x0000_t75" style="width:6in;height:135.75pt" o:ole="">
+            <v:imagedata r:id="rId10" o:title=""/>
           </v:shape>
-          <o:OLEObject Type="Embed" ProgID="Word.OpenDocumentText.12" ShapeID="_x0000_i1026" DrawAspect="Content" ObjectID="_1426080627" r:id="rId10"/>
+          <o:OLEObject Type="Embed" ProgID="Word.OpenDocumentText.12" ShapeID="_x0000_i1027" DrawAspect="Content" ObjectID="_1426452725" r:id="rId11"/>
         </w:object>
       </w:r>
     </w:p>
     <w:p>
-      <w:r>
-        <w:t>Notice we introduced the user_stack_table[32], as wel</w:t>
-      </w:r>
-      <w:r>
-        <w:t>l as user_max_mem, user_min_mem. These variables would keep track of the user stack table as well as the top and bottom of the user stack.</w:t>
-      </w:r>
-      <w:r>
-        <w:t xml:space="preserve"> In addition, the memory_available flag is also modified so that it only reflects the user_stack_table</w:t>
-      </w:r>
-      <w:r>
+      <w:pPr>
+        <w:rPr>
+          <w:rFonts w:ascii="Times New Roman" w:hAnsi="Times New Roman" w:cs="Times New Roman"/>
+          <w:sz w:val="24"/>
+          <w:szCs w:val="24"/>
+        </w:rPr>
+      </w:pPr>
+      <w:r>
+        <w:rPr>
+          <w:rFonts w:ascii="Times New Roman" w:hAnsi="Times New Roman" w:cs="Times New Roman"/>
+          <w:sz w:val="24"/>
+          <w:szCs w:val="24"/>
+        </w:rPr>
+        <w:t xml:space="preserve">Notice we introduced the </w:t>
+      </w:r>
+      <w:proofErr w:type="spellStart"/>
+      <w:r>
+        <w:rPr>
+          <w:rFonts w:ascii="Times New Roman" w:hAnsi="Times New Roman" w:cs="Times New Roman"/>
+          <w:sz w:val="24"/>
+          <w:szCs w:val="24"/>
+        </w:rPr>
+        <w:t>user_stack_</w:t>
+      </w:r>
+      <w:proofErr w:type="gramStart"/>
+      <w:r>
+        <w:rPr>
+          <w:rFonts w:ascii="Times New Roman" w:hAnsi="Times New Roman" w:cs="Times New Roman"/>
+          <w:sz w:val="24"/>
+          <w:szCs w:val="24"/>
+        </w:rPr>
+        <w:t>table</w:t>
+      </w:r>
+      <w:proofErr w:type="spellEnd"/>
+      <w:r>
+        <w:rPr>
+          <w:rFonts w:ascii="Times New Roman" w:hAnsi="Times New Roman" w:cs="Times New Roman"/>
+          <w:sz w:val="24"/>
+          <w:szCs w:val="24"/>
+        </w:rPr>
+        <w:t>[</w:t>
+      </w:r>
+      <w:proofErr w:type="gramEnd"/>
+      <w:r>
+        <w:rPr>
+          <w:rFonts w:ascii="Times New Roman" w:hAnsi="Times New Roman" w:cs="Times New Roman"/>
+          <w:sz w:val="24"/>
+          <w:szCs w:val="24"/>
+        </w:rPr>
+        <w:t>32], as wel</w:t>
+      </w:r>
+      <w:r>
+        <w:rPr>
+          <w:rFonts w:ascii="Times New Roman" w:hAnsi="Times New Roman" w:cs="Times New Roman"/>
+          <w:sz w:val="24"/>
+          <w:szCs w:val="24"/>
+        </w:rPr>
+        <w:t xml:space="preserve">l as </w:t>
+      </w:r>
+      <w:proofErr w:type="spellStart"/>
+      <w:r>
+        <w:rPr>
+          <w:rFonts w:ascii="Times New Roman" w:hAnsi="Times New Roman" w:cs="Times New Roman"/>
+          <w:sz w:val="24"/>
+          <w:szCs w:val="24"/>
+        </w:rPr>
+        <w:t>user_max_mem</w:t>
+      </w:r>
+      <w:proofErr w:type="spellEnd"/>
+      <w:r>
+        <w:rPr>
+          <w:rFonts w:ascii="Times New Roman" w:hAnsi="Times New Roman" w:cs="Times New Roman"/>
+          <w:sz w:val="24"/>
+          <w:szCs w:val="24"/>
+        </w:rPr>
+        <w:t xml:space="preserve">, </w:t>
+      </w:r>
+      <w:proofErr w:type="spellStart"/>
+      <w:r>
+        <w:rPr>
+          <w:rFonts w:ascii="Times New Roman" w:hAnsi="Times New Roman" w:cs="Times New Roman"/>
+          <w:sz w:val="24"/>
+          <w:szCs w:val="24"/>
+        </w:rPr>
+        <w:t>user_min_mem</w:t>
+      </w:r>
+      <w:proofErr w:type="spellEnd"/>
+      <w:r>
+        <w:rPr>
+          <w:rFonts w:ascii="Times New Roman" w:hAnsi="Times New Roman" w:cs="Times New Roman"/>
+          <w:sz w:val="24"/>
+          <w:szCs w:val="24"/>
+        </w:rPr>
+        <w:t>. These variables would keep track of the user stack table as well as the top and bottom of the user stack.</w:t>
+      </w:r>
+      <w:r>
+        <w:rPr>
+          <w:rFonts w:ascii="Times New Roman" w:hAnsi="Times New Roman" w:cs="Times New Roman"/>
+          <w:sz w:val="24"/>
+          <w:szCs w:val="24"/>
+        </w:rPr>
+        <w:t xml:space="preserve"> In addition, the </w:t>
+      </w:r>
+      <w:proofErr w:type="spellStart"/>
+      <w:r>
+        <w:rPr>
+          <w:rFonts w:ascii="Times New Roman" w:hAnsi="Times New Roman" w:cs="Times New Roman"/>
+          <w:sz w:val="24"/>
+          <w:szCs w:val="24"/>
+        </w:rPr>
+        <w:t>memory_available</w:t>
+      </w:r>
+      <w:proofErr w:type="spellEnd"/>
+      <w:r>
+        <w:rPr>
+          <w:rFonts w:ascii="Times New Roman" w:hAnsi="Times New Roman" w:cs="Times New Roman"/>
+          <w:sz w:val="24"/>
+          <w:szCs w:val="24"/>
+        </w:rPr>
+        <w:t xml:space="preserve"> flag is also modified so that it only reflects the </w:t>
+      </w:r>
+      <w:proofErr w:type="spellStart"/>
+      <w:r>
+        <w:rPr>
+          <w:rFonts w:ascii="Times New Roman" w:hAnsi="Times New Roman" w:cs="Times New Roman"/>
+          <w:sz w:val="24"/>
+          <w:szCs w:val="24"/>
+        </w:rPr>
+        <w:t>user_stack_table</w:t>
+      </w:r>
+      <w:proofErr w:type="spellEnd"/>
+      <w:r>
+        <w:rPr>
+          <w:rFonts w:ascii="Times New Roman" w:hAnsi="Times New Roman" w:cs="Times New Roman"/>
+          <w:sz w:val="24"/>
+          <w:szCs w:val="24"/>
+        </w:rPr>
         <w:t>.</w:t>
       </w:r>
     </w:p>
     <w:p>
-      <w:r>
+      <w:pPr>
+        <w:rPr>
+          <w:rFonts w:ascii="Times New Roman" w:hAnsi="Times New Roman" w:cs="Times New Roman"/>
+          <w:sz w:val="24"/>
+          <w:szCs w:val="24"/>
+        </w:rPr>
+      </w:pPr>
+      <w:r>
+        <w:rPr>
+          <w:rFonts w:ascii="Times New Roman" w:hAnsi="Times New Roman" w:cs="Times New Roman"/>
+          <w:sz w:val="24"/>
+          <w:szCs w:val="24"/>
+        </w:rPr>
         <w:t>With the addition of user stack, and since the user processes would need to call the old request and release memory blocks, we introduced two new function calls for the kernel processes:</w:t>
       </w:r>
     </w:p>
@@ -914,41 +1374,52 @@
       </w:pPr>
       <w:r>
         <w:rPr>
-          <w:rFonts w:ascii="Courier New" w:eastAsia="Times New Roman" w:hAnsi="Courier New" w:cs="Courier New"/>
+          <w:rFonts w:ascii="Times New Roman" w:eastAsia="Times New Roman" w:hAnsi="Times New Roman" w:cs="Times New Roman"/>
           <w:color w:val="8000FF"/>
-          <w:sz w:val="20"/>
-          <w:szCs w:val="20"/>
+          <w:sz w:val="24"/>
+          <w:szCs w:val="24"/>
         </w:rPr>
         <w:t>void</w:t>
       </w:r>
       <w:r>
         <w:rPr>
-          <w:rFonts w:ascii="Courier New" w:eastAsia="Times New Roman" w:hAnsi="Courier New" w:cs="Courier New"/>
+          <w:rFonts w:ascii="Times New Roman" w:eastAsia="Times New Roman" w:hAnsi="Times New Roman" w:cs="Times New Roman"/>
           <w:b/>
           <w:bCs/>
           <w:color w:val="000080"/>
-          <w:sz w:val="20"/>
-          <w:szCs w:val="20"/>
+          <w:sz w:val="24"/>
+          <w:szCs w:val="24"/>
         </w:rPr>
         <w:t>*</w:t>
       </w:r>
       <w:r>
         <w:rPr>
-          <w:rFonts w:ascii="Courier New" w:eastAsia="Times New Roman" w:hAnsi="Courier New" w:cs="Courier New"/>
-          <w:color w:val="000000"/>
-          <w:sz w:val="20"/>
-          <w:szCs w:val="20"/>
-        </w:rPr>
-        <w:t xml:space="preserve"> k_request_kernel_memory_block</w:t>
-      </w:r>
-      <w:r>
-        <w:rPr>
-          <w:rFonts w:ascii="Courier New" w:eastAsia="Times New Roman" w:hAnsi="Courier New" w:cs="Courier New"/>
+          <w:rFonts w:ascii="Times New Roman" w:eastAsia="Times New Roman" w:hAnsi="Times New Roman" w:cs="Times New Roman"/>
+          <w:color w:val="000000"/>
+          <w:sz w:val="24"/>
+          <w:szCs w:val="24"/>
+        </w:rPr>
+        <w:t xml:space="preserve"> </w:t>
+      </w:r>
+      <w:proofErr w:type="spellStart"/>
+      <w:r>
+        <w:rPr>
+          <w:rFonts w:ascii="Times New Roman" w:eastAsia="Times New Roman" w:hAnsi="Times New Roman" w:cs="Times New Roman"/>
+          <w:color w:val="000000"/>
+          <w:sz w:val="24"/>
+          <w:szCs w:val="24"/>
+        </w:rPr>
+        <w:t>k_request_kernel_memory_block</w:t>
+      </w:r>
+      <w:proofErr w:type="spellEnd"/>
+      <w:r>
+        <w:rPr>
+          <w:rFonts w:ascii="Times New Roman" w:eastAsia="Times New Roman" w:hAnsi="Times New Roman" w:cs="Times New Roman"/>
           <w:b/>
           <w:bCs/>
           <w:color w:val="000080"/>
-          <w:sz w:val="20"/>
-          <w:szCs w:val="20"/>
+          <w:sz w:val="24"/>
+          <w:szCs w:val="24"/>
         </w:rPr>
         <w:t>()</w:t>
       </w:r>
@@ -970,69 +1441,78 @@
       </w:pPr>
       <w:r>
         <w:rPr>
-          <w:rFonts w:ascii="Courier New" w:eastAsia="Times New Roman" w:hAnsi="Courier New" w:cs="Courier New"/>
+          <w:rFonts w:ascii="Times New Roman" w:eastAsia="Times New Roman" w:hAnsi="Times New Roman" w:cs="Times New Roman"/>
           <w:color w:val="8000FF"/>
-          <w:sz w:val="20"/>
-          <w:szCs w:val="20"/>
+          <w:sz w:val="24"/>
+          <w:szCs w:val="24"/>
         </w:rPr>
         <w:t>void</w:t>
       </w:r>
       <w:r>
         <w:rPr>
-          <w:rFonts w:ascii="Courier New" w:eastAsia="Times New Roman" w:hAnsi="Courier New" w:cs="Courier New"/>
+          <w:rFonts w:ascii="Times New Roman" w:eastAsia="Times New Roman" w:hAnsi="Times New Roman" w:cs="Times New Roman"/>
           <w:b/>
           <w:bCs/>
           <w:color w:val="000080"/>
-          <w:sz w:val="20"/>
-          <w:szCs w:val="20"/>
+          <w:sz w:val="24"/>
+          <w:szCs w:val="24"/>
         </w:rPr>
         <w:t>*</w:t>
       </w:r>
       <w:r>
         <w:rPr>
-          <w:rFonts w:ascii="Courier New" w:eastAsia="Times New Roman" w:hAnsi="Courier New" w:cs="Courier New"/>
-          <w:color w:val="000000"/>
-          <w:sz w:val="20"/>
-          <w:szCs w:val="20"/>
-        </w:rPr>
-        <w:t xml:space="preserve"> k_re</w:t>
-      </w:r>
-      <w:r>
-        <w:rPr>
-          <w:rFonts w:ascii="Courier New" w:eastAsia="Times New Roman" w:hAnsi="Courier New" w:cs="Courier New"/>
-          <w:color w:val="000000"/>
-          <w:sz w:val="20"/>
-          <w:szCs w:val="20"/>
-        </w:rPr>
-        <w:t>lease</w:t>
-      </w:r>
-      <w:r>
-        <w:rPr>
-          <w:rFonts w:ascii="Courier New" w:eastAsia="Times New Roman" w:hAnsi="Courier New" w:cs="Courier New"/>
-          <w:color w:val="000000"/>
-          <w:sz w:val="20"/>
-          <w:szCs w:val="20"/>
-        </w:rPr>
-        <w:t>_kernel_memory_block</w:t>
-      </w:r>
-      <w:r>
-        <w:rPr>
-          <w:rFonts w:ascii="Courier New" w:eastAsia="Times New Roman" w:hAnsi="Courier New" w:cs="Courier New"/>
+          <w:rFonts w:ascii="Times New Roman" w:eastAsia="Times New Roman" w:hAnsi="Times New Roman" w:cs="Times New Roman"/>
+          <w:color w:val="000000"/>
+          <w:sz w:val="24"/>
+          <w:szCs w:val="24"/>
+        </w:rPr>
+        <w:t xml:space="preserve"> </w:t>
+      </w:r>
+      <w:proofErr w:type="spellStart"/>
+      <w:r>
+        <w:rPr>
+          <w:rFonts w:ascii="Times New Roman" w:eastAsia="Times New Roman" w:hAnsi="Times New Roman" w:cs="Times New Roman"/>
+          <w:color w:val="000000"/>
+          <w:sz w:val="24"/>
+          <w:szCs w:val="24"/>
+        </w:rPr>
+        <w:t>k_release_kernel_memory_block</w:t>
+      </w:r>
+      <w:proofErr w:type="spellEnd"/>
+      <w:r>
+        <w:rPr>
+          <w:rFonts w:ascii="Times New Roman" w:eastAsia="Times New Roman" w:hAnsi="Times New Roman" w:cs="Times New Roman"/>
           <w:b/>
           <w:bCs/>
           <w:color w:val="000080"/>
-          <w:sz w:val="20"/>
-          <w:szCs w:val="20"/>
+          <w:sz w:val="24"/>
+          <w:szCs w:val="24"/>
         </w:rPr>
         <w:t>()</w:t>
       </w:r>
     </w:p>
     <w:p>
-      <w:r>
-        <w:lastRenderedPageBreak/>
+      <w:pPr>
+        <w:rPr>
+          <w:rFonts w:ascii="Times New Roman" w:hAnsi="Times New Roman" w:cs="Times New Roman"/>
+          <w:sz w:val="24"/>
+          <w:szCs w:val="24"/>
+        </w:rPr>
+      </w:pPr>
+      <w:r>
+        <w:rPr>
+          <w:rFonts w:ascii="Times New Roman" w:hAnsi="Times New Roman" w:cs="Times New Roman"/>
+          <w:sz w:val="24"/>
+          <w:szCs w:val="24"/>
+        </w:rPr>
         <w:t xml:space="preserve">These functions </w:t>
       </w:r>
       <w:r>
+        <w:rPr>
+          <w:rFonts w:ascii="Times New Roman" w:hAnsi="Times New Roman" w:cs="Times New Roman"/>
+          <w:sz w:val="24"/>
+          <w:szCs w:val="24"/>
+        </w:rPr>
         <w:t>guaranteed that our KCD, wall clock and other kernel functions would still function and not get blocked on memory when there is no more memory for user.</w:t>
       </w:r>
     </w:p>
@@ -1179,7 +1659,7 @@
     </w:rPrDefault>
     <w:pPrDefault>
       <w:pPr>
-        <w:spacing w:after="160" w:line="259" w:lineRule="auto"/>
+        <w:spacing w:after="160" w:line="360" w:lineRule="auto"/>
       </w:pPr>
     </w:pPrDefault>
   </w:docDefaults>
@@ -1559,6 +2039,7 @@
   <w:style w:type="paragraph" w:default="1" w:styleId="Normal">
     <w:name w:val="Normal"/>
     <w:qFormat/>
+    <w:rsid w:val="00AE54AD"/>
   </w:style>
   <w:style w:type="paragraph" w:styleId="Heading2">
     <w:name w:val="heading 2"/>
@@ -1997,4 +2478,16 @@
     </a:ext>
   </a:extLst>
 </a:theme>
+</file>
+
+<file path=customXml/item1.xml><?xml version="1.0" encoding="utf-8"?>
+<b:Sources xmlns:b="http://schemas.openxmlformats.org/officeDocument/2006/bibliography" xmlns="http://schemas.openxmlformats.org/officeDocument/2006/bibliography" SelectedStyle="\apasixtheditionofficeonline.xsl" StyleName="APA" Version="6"/>
+</file>
+
+<file path=customXml/itemProps1.xml><?xml version="1.0" encoding="utf-8"?>
+<ds:datastoreItem xmlns:ds="http://schemas.openxmlformats.org/officeDocument/2006/customXml" ds:itemID="{E1DCF73D-6BE1-4E59-8E88-5BBB504B800D}">
+  <ds:schemaRefs>
+    <ds:schemaRef ds:uri="http://schemas.openxmlformats.org/officeDocument/2006/bibliography"/>
+  </ds:schemaRefs>
+</ds:datastoreItem>
 </file>
</xml_diff>